<commit_message>
Update Big Mountain Capstone Report.docx
</commit_message>
<xml_diff>
--- a/Big Mountain Capstone Report.docx
+++ b/Big Mountain Capstone Report.docx
@@ -10,7 +10,12 @@
         <w:t>Big Mountain Capstone Report</w:t>
       </w:r>
     </w:p>
-    <w:p/>
+    <w:p>
+      <w:r>
+        <w:tab/>
+        <w:t xml:space="preserve"> </w:t>
+      </w:r>
+    </w:p>
     <w:sectPr>
       <w:pgSz w:w="12240" w:h="15840"/>
       <w:pgMar w:top="1440" w:right="1440" w:bottom="1440" w:left="1440" w:header="720" w:footer="720" w:gutter="0"/>

</xml_diff>